<commit_message>
update lld + hld
</commit_message>
<xml_diff>
--- a/HLD.docx
+++ b/HLD.docx
@@ -1,6 +1,6 @@
 
 <file path=word/document.xml><?xml version="1.0" encoding="utf-8"?>
-<w:document xmlns:wpc="http://schemas.microsoft.com/office/word/2010/wordprocessingCanvas" xmlns:mc="http://schemas.openxmlformats.org/markup-compatibility/2006" xmlns:o="urn:schemas-microsoft-com:office:office" xmlns:r="http://schemas.openxmlformats.org/officeDocument/2006/relationships" xmlns:m="http://schemas.openxmlformats.org/officeDocument/2006/math" xmlns:v="urn:schemas-microsoft-com:vml" xmlns:wp14="http://schemas.microsoft.com/office/word/2010/wordprocessingDrawing" xmlns:wp="http://schemas.openxmlformats.org/drawingml/2006/wordprocessingDrawing" xmlns:w10="urn:schemas-microsoft-com:office:word" xmlns:w="http://schemas.openxmlformats.org/wordprocessingml/2006/main" xmlns:w14="http://schemas.microsoft.com/office/word/2010/wordml" xmlns:w15="http://schemas.microsoft.com/office/word/2012/wordml" xmlns:wpg="http://schemas.microsoft.com/office/word/2010/wordprocessingGroup" xmlns:wpi="http://schemas.microsoft.com/office/word/2010/wordprocessingInk" xmlns:wne="http://schemas.microsoft.com/office/word/2006/wordml" xmlns:wps="http://schemas.microsoft.com/office/word/2010/wordprocessingShape" mc:Ignorable="w14 w15 wp14">
+<w:document xmlns:wpc="http://schemas.microsoft.com/office/word/2010/wordprocessingCanvas" xmlns:cx="http://schemas.microsoft.com/office/drawing/2014/chartex" xmlns:cx1="http://schemas.microsoft.com/office/drawing/2015/9/8/chartex" xmlns:mc="http://schemas.openxmlformats.org/markup-compatibility/2006" xmlns:o="urn:schemas-microsoft-com:office:office" xmlns:r="http://schemas.openxmlformats.org/officeDocument/2006/relationships" xmlns:m="http://schemas.openxmlformats.org/officeDocument/2006/math" xmlns:v="urn:schemas-microsoft-com:vml" xmlns:wp14="http://schemas.microsoft.com/office/word/2010/wordprocessingDrawing" xmlns:wp="http://schemas.openxmlformats.org/drawingml/2006/wordprocessingDrawing" xmlns:w10="urn:schemas-microsoft-com:office:word" xmlns:w="http://schemas.openxmlformats.org/wordprocessingml/2006/main" xmlns:w14="http://schemas.microsoft.com/office/word/2010/wordml" xmlns:w15="http://schemas.microsoft.com/office/word/2012/wordml" xmlns:w16se="http://schemas.microsoft.com/office/word/2015/wordml/symex" xmlns:wpg="http://schemas.microsoft.com/office/word/2010/wordprocessingGroup" xmlns:wpi="http://schemas.microsoft.com/office/word/2010/wordprocessingInk" xmlns:wne="http://schemas.microsoft.com/office/word/2006/wordml" xmlns:wps="http://schemas.microsoft.com/office/word/2010/wordprocessingShape" mc:Ignorable="w14 w15 w16se wp14">
   <w:body>
     <w:p>
       <w:pPr>
@@ -35,7 +35,7 @@
           <w:w w:val="105"/>
           <w:sz w:val="60"/>
         </w:rPr>
-        <w:t>1</w:t>
+        <w:t>2</w:t>
       </w:r>
     </w:p>
     <w:p>
@@ -61,7 +61,7 @@
     </w:p>
     <w:p>
       <w:pPr>
-        <w:pStyle w:val="a3"/>
+        <w:pStyle w:val="BodyText"/>
         <w:spacing w:before="11"/>
         <w:ind w:left="0"/>
         <w:rPr>
@@ -71,7 +71,7 @@
     </w:p>
     <w:p>
       <w:pPr>
-        <w:pStyle w:val="1"/>
+        <w:pStyle w:val="Heading1"/>
         <w:rPr>
           <w:u w:val="none"/>
         </w:rPr>
@@ -85,7 +85,7 @@
     </w:p>
     <w:p>
       <w:pPr>
-        <w:pStyle w:val="3"/>
+        <w:pStyle w:val="Heading3"/>
         <w:spacing w:before="275"/>
       </w:pPr>
       <w:r>
@@ -115,7 +115,7 @@
     </w:p>
     <w:p>
       <w:pPr>
-        <w:pStyle w:val="3"/>
+        <w:pStyle w:val="Heading3"/>
         <w:spacing w:before="201"/>
       </w:pPr>
       <w:r>
@@ -142,7 +142,7 @@
     </w:p>
     <w:p>
       <w:pPr>
-        <w:pStyle w:val="3"/>
+        <w:pStyle w:val="Heading3"/>
       </w:pPr>
       <w:r>
         <w:t>Nickname</w:t>
@@ -167,7 +167,7 @@
     </w:p>
     <w:p>
       <w:pPr>
-        <w:pStyle w:val="3"/>
+        <w:pStyle w:val="Heading3"/>
       </w:pPr>
       <w:r>
         <w:t>Group Id</w:t>
@@ -200,7 +200,7 @@
     </w:p>
     <w:p>
       <w:pPr>
-        <w:pStyle w:val="3"/>
+        <w:pStyle w:val="Heading3"/>
       </w:pPr>
       <w:r>
         <w:t>Message</w:t>
@@ -240,7 +240,7 @@
     </w:p>
     <w:p>
       <w:pPr>
-        <w:pStyle w:val="3"/>
+        <w:pStyle w:val="Heading3"/>
         <w:spacing w:before="208"/>
       </w:pPr>
       <w:r>
@@ -295,7 +295,7 @@
     </w:p>
     <w:p>
       <w:pPr>
-        <w:pStyle w:val="3"/>
+        <w:pStyle w:val="Heading3"/>
       </w:pPr>
       <w:r>
         <w:t>Login</w:t>
@@ -321,13 +321,10 @@
     </w:p>
     <w:p>
       <w:pPr>
-        <w:pStyle w:val="3"/>
-      </w:pPr>
-      <w:r>
-        <w:t>Log</w:t>
-      </w:r>
-      <w:r>
-        <w:t>out</w:t>
+        <w:pStyle w:val="Heading3"/>
+      </w:pPr>
+      <w:r>
+        <w:t>Logout</w:t>
       </w:r>
     </w:p>
     <w:p>
@@ -378,7 +375,7 @@
     </w:p>
     <w:p>
       <w:pPr>
-        <w:pStyle w:val="3"/>
+        <w:pStyle w:val="Heading3"/>
       </w:pPr>
       <w:r>
         <w:t>Exit</w:t>
@@ -408,30 +405,688 @@
         </w:rPr>
         <w:t>exit from</w:t>
       </w:r>
+      <w:r>
+        <w:rPr>
+          <w:rFonts w:ascii="Arial"/>
+          <w:color w:val="212121"/>
+        </w:rPr>
+        <w:t xml:space="preserve"> the system by the user.</w:t>
+      </w:r>
+    </w:p>
+    <w:p>
+      <w:pPr>
+        <w:pStyle w:val="BodyText"/>
+        <w:spacing w:before="10"/>
+        <w:ind w:left="0"/>
+        <w:rPr>
+          <w:sz w:val="21"/>
+        </w:rPr>
+      </w:pPr>
+    </w:p>
+    <w:p>
+      <w:pPr>
+        <w:pStyle w:val="BodyText"/>
+        <w:spacing w:before="10"/>
+        <w:ind w:left="0"/>
+        <w:rPr>
+          <w:sz w:val="21"/>
+        </w:rPr>
+      </w:pPr>
+    </w:p>
+    <w:p>
+      <w:pPr>
+        <w:pStyle w:val="BodyText"/>
+        <w:spacing w:before="10"/>
+        <w:ind w:left="0"/>
+        <w:rPr>
+          <w:sz w:val="21"/>
+        </w:rPr>
+      </w:pPr>
+    </w:p>
+    <w:p>
+      <w:pPr>
+        <w:pStyle w:val="BodyText"/>
+        <w:spacing w:before="10"/>
+        <w:ind w:left="0"/>
+        <w:rPr>
+          <w:sz w:val="21"/>
+        </w:rPr>
+      </w:pPr>
+    </w:p>
+    <w:p>
+      <w:pPr>
+        <w:pStyle w:val="BodyText"/>
+        <w:spacing w:before="10"/>
+        <w:ind w:left="0"/>
+        <w:rPr>
+          <w:sz w:val="21"/>
+        </w:rPr>
+      </w:pPr>
+    </w:p>
+    <w:p>
+      <w:pPr>
+        <w:pStyle w:val="BodyText"/>
+        <w:spacing w:before="10"/>
+        <w:ind w:left="0"/>
+        <w:rPr>
+          <w:sz w:val="21"/>
+        </w:rPr>
+      </w:pPr>
+    </w:p>
+    <w:p>
+      <w:pPr>
+        <w:pStyle w:val="BodyText"/>
+        <w:spacing w:before="10"/>
+        <w:ind w:left="0"/>
+        <w:rPr>
+          <w:sz w:val="21"/>
+        </w:rPr>
+      </w:pPr>
+    </w:p>
+    <w:p>
+      <w:pPr>
+        <w:pStyle w:val="BodyText"/>
+        <w:spacing w:before="10"/>
+        <w:ind w:left="0"/>
+        <w:rPr>
+          <w:sz w:val="21"/>
+        </w:rPr>
+      </w:pPr>
+    </w:p>
+    <w:p>
+      <w:pPr>
+        <w:pStyle w:val="BodyText"/>
+        <w:spacing w:before="10"/>
+        <w:ind w:left="0"/>
+        <w:rPr>
+          <w:sz w:val="21"/>
+        </w:rPr>
+      </w:pPr>
+    </w:p>
+    <w:p>
+      <w:pPr>
+        <w:pStyle w:val="Heading1"/>
+        <w:ind w:firstLine="620"/>
+        <w:rPr>
+          <w:u w:val="thick"/>
+          <w:lang w:bidi="he-IL"/>
+        </w:rPr>
+      </w:pPr>
+      <w:r>
+        <w:rPr>
+          <w:u w:val="thick"/>
+          <w:lang w:bidi="he-IL"/>
+        </w:rPr>
+        <w:lastRenderedPageBreak/>
+        <w:t>W</w:t>
+      </w:r>
+      <w:r>
+        <w:rPr>
+          <w:u w:val="thick"/>
+          <w:lang w:bidi="he-IL"/>
+        </w:rPr>
+        <w:t>indow</w:t>
+      </w:r>
+      <w:r>
+        <w:rPr>
+          <w:u w:val="thick"/>
+          <w:lang w:bidi="he-IL"/>
+        </w:rPr>
+        <w:t>s</w:t>
+      </w:r>
+    </w:p>
+    <w:p>
+      <w:pPr>
+        <w:pStyle w:val="Heading1"/>
+        <w:ind w:firstLine="620"/>
+        <w:rPr>
+          <w:u w:val="thick"/>
+          <w:lang w:bidi="he-IL"/>
+        </w:rPr>
+      </w:pPr>
+    </w:p>
+    <w:p>
+      <w:pPr>
+        <w:pStyle w:val="Heading1"/>
+        <w:ind w:firstLine="620"/>
+        <w:rPr>
+          <w:u w:val="thick"/>
+          <w:lang w:bidi="he-IL"/>
+        </w:rPr>
+      </w:pPr>
       <w:bookmarkStart w:id="0" w:name="_GoBack"/>
       <w:bookmarkEnd w:id="0"/>
-      <w:r>
-        <w:rPr>
-          <w:rFonts w:ascii="Arial"/>
-          <w:color w:val="212121"/>
-        </w:rPr>
-        <w:t xml:space="preserve"> the system by the user.</w:t>
-      </w:r>
-    </w:p>
-    <w:p>
-      <w:pPr>
-        <w:spacing w:before="209"/>
-        <w:ind w:left="100"/>
-        <w:jc w:val="both"/>
-        <w:rPr>
-          <w:rFonts w:ascii="Arial"/>
-          <w:color w:val="212121"/>
-        </w:rPr>
-      </w:pPr>
-    </w:p>
-    <w:p>
-      <w:pPr>
-        <w:pStyle w:val="a3"/>
+    </w:p>
+    <w:p>
+      <w:pPr>
+        <w:pStyle w:val="Heading3"/>
+        <w:spacing w:before="275"/>
+      </w:pPr>
+      <w:r>
+        <w:rPr>
+          <w:w w:val="90"/>
+        </w:rPr>
+        <w:t>Chat Room</w:t>
+      </w:r>
+    </w:p>
+    <w:p>
+      <w:pPr>
+        <w:spacing w:before="209"/>
+        <w:ind w:left="100"/>
+        <w:jc w:val="both"/>
+        <w:rPr>
+          <w:rFonts w:ascii="Arial"/>
+          <w:color w:val="212121"/>
+        </w:rPr>
+      </w:pPr>
+      <w:r>
+        <w:rPr>
+          <w:rFonts w:ascii="Arial"/>
+          <w:color w:val="212121"/>
+        </w:rPr>
+        <w:t>A vi</w:t>
+      </w:r>
+      <w:r>
+        <w:rPr>
+          <w:rFonts w:ascii="Arial"/>
+          <w:color w:val="212121"/>
+        </w:rPr>
+        <w:t>rtual environment in which users</w:t>
+      </w:r>
+      <w:r>
+        <w:rPr>
+          <w:rFonts w:ascii="Arial"/>
+          <w:color w:val="212121"/>
+        </w:rPr>
+        <w:t xml:space="preserve"> can post their messages and read the messages written by other users.</w:t>
+      </w:r>
+      <w:r>
+        <w:rPr>
+          <w:rFonts w:ascii="Arial"/>
+          <w:color w:val="212121"/>
+        </w:rPr>
+        <w:t xml:space="preserve"> </w:t>
+      </w:r>
+    </w:p>
+    <w:p>
+      <w:pPr>
+        <w:spacing w:before="209"/>
+        <w:ind w:left="100"/>
+        <w:jc w:val="both"/>
+        <w:rPr>
+          <w:rFonts w:ascii="Arial"/>
+          <w:color w:val="212121"/>
+        </w:rPr>
+      </w:pPr>
+      <w:r>
+        <w:rPr>
+          <w:rFonts w:ascii="Arial"/>
+          <w:color w:val="212121"/>
+        </w:rPr>
+        <w:t xml:space="preserve">The window contains an option </w:t>
+      </w:r>
+      <w:r>
+        <w:rPr>
+          <w:rFonts w:ascii="Arial"/>
+          <w:color w:val="212121"/>
+        </w:rPr>
+        <w:t xml:space="preserve">window </w:t>
+      </w:r>
+      <w:r>
+        <w:rPr>
+          <w:rFonts w:ascii="Arial"/>
+          <w:color w:val="212121"/>
+        </w:rPr>
+        <w:t>for choosing a wanted sort or filter, the option to log out and log out+ exit.</w:t>
+      </w:r>
+    </w:p>
+    <w:p>
+      <w:pPr>
+        <w:pStyle w:val="Heading3"/>
+        <w:spacing w:before="201"/>
+      </w:pPr>
+      <w:r>
+        <w:t>MainWindow</w:t>
+      </w:r>
+    </w:p>
+    <w:p>
+      <w:pPr>
+        <w:spacing w:before="209"/>
+        <w:ind w:left="100"/>
+        <w:jc w:val="both"/>
+        <w:rPr>
+          <w:rFonts w:ascii="Arial"/>
+          <w:color w:val="212121"/>
+        </w:rPr>
+      </w:pPr>
+      <w:r>
+        <w:rPr>
+          <w:rFonts w:ascii="Arial"/>
+          <w:color w:val="212121"/>
+        </w:rPr>
+        <w:t>Include three buttons- register, login and exit.</w:t>
+      </w:r>
+    </w:p>
+    <w:p>
+      <w:pPr>
+        <w:pStyle w:val="Heading3"/>
+      </w:pPr>
+      <w:r>
+        <w:t>Options</w:t>
+      </w:r>
+    </w:p>
+    <w:p>
+      <w:pPr>
+        <w:spacing w:before="209"/>
+        <w:ind w:left="100"/>
+        <w:jc w:val="both"/>
+        <w:rPr>
+          <w:rFonts w:ascii="Arial"/>
+          <w:color w:val="212121"/>
+        </w:rPr>
+      </w:pPr>
+      <w:r>
+        <w:rPr>
+          <w:rFonts w:ascii="Arial"/>
+          <w:color w:val="212121"/>
+        </w:rPr>
+        <w:t>The User can choose in this window how he would like to sort and filter the list of messages.</w:t>
+      </w:r>
+    </w:p>
+    <w:p>
+      <w:pPr>
+        <w:spacing w:before="209"/>
+        <w:ind w:left="100"/>
+        <w:jc w:val="both"/>
+        <w:rPr>
+          <w:rFonts w:ascii="Arial"/>
+          <w:color w:val="212121"/>
+        </w:rPr>
+      </w:pPr>
+      <w:r>
+        <w:rPr>
+          <w:rFonts w:ascii="Arial"/>
+          <w:color w:val="212121"/>
+        </w:rPr>
+        <w:t xml:space="preserve">The window contains sorts by: TimeStemp, group id + nickname + </w:t>
+      </w:r>
+      <w:r>
+        <w:rPr>
+          <w:rFonts w:ascii="Arial"/>
+          <w:color w:val="212121"/>
+        </w:rPr>
+        <w:t>TimeStemp</w:t>
+      </w:r>
+      <w:r>
+        <w:rPr>
+          <w:rFonts w:ascii="Arial"/>
+          <w:color w:val="212121"/>
+        </w:rPr>
+        <w:t xml:space="preserve"> or only by nicknames. And filters by: None, User name or group id.</w:t>
+      </w:r>
+    </w:p>
+    <w:p>
+      <w:pPr>
+        <w:pStyle w:val="Heading3"/>
+        <w:spacing w:before="208"/>
+      </w:pPr>
+      <w:r>
+        <w:t>Register</w:t>
+      </w:r>
+    </w:p>
+    <w:p>
+      <w:pPr>
+        <w:spacing w:before="209"/>
+        <w:ind w:left="100"/>
+        <w:jc w:val="both"/>
+        <w:rPr>
+          <w:rFonts w:ascii="Arial"/>
+          <w:color w:val="212121"/>
+        </w:rPr>
+      </w:pPr>
+      <w:r>
+        <w:rPr>
+          <w:rFonts w:ascii="Arial"/>
+          <w:color w:val="212121"/>
+        </w:rPr>
+        <w:t>A vi</w:t>
+      </w:r>
+      <w:r>
+        <w:rPr>
+          <w:rFonts w:ascii="Arial"/>
+          <w:color w:val="212121"/>
+        </w:rPr>
+        <w:t>rtual environment in which users</w:t>
+      </w:r>
+      <w:r>
+        <w:rPr>
+          <w:rFonts w:ascii="Arial"/>
+          <w:color w:val="212121"/>
+        </w:rPr>
+        <w:t xml:space="preserve"> can</w:t>
+      </w:r>
+      <w:r>
+        <w:rPr>
+          <w:rFonts w:ascii="Arial"/>
+          <w:color w:val="212121"/>
+        </w:rPr>
+        <w:t xml:space="preserve"> </w:t>
+      </w:r>
+      <w:r>
+        <w:rPr>
+          <w:rFonts w:ascii="Arial"/>
+          <w:color w:val="212121"/>
+        </w:rPr>
+        <w:t>register</w:t>
+      </w:r>
+      <w:r>
+        <w:rPr>
+          <w:rFonts w:ascii="Arial"/>
+          <w:color w:val="212121"/>
+        </w:rPr>
+        <w:t xml:space="preserve"> to the system by </w:t>
+      </w:r>
+      <w:r>
+        <w:rPr>
+          <w:rFonts w:ascii="Arial"/>
+          <w:color w:val="212121"/>
+        </w:rPr>
+        <w:t xml:space="preserve">using </w:t>
+      </w:r>
+      <w:r>
+        <w:rPr>
+          <w:rFonts w:ascii="Arial"/>
+          <w:color w:val="212121"/>
+        </w:rPr>
+        <w:t>“</w:t>
+      </w:r>
+      <w:r>
+        <w:rPr>
+          <w:rFonts w:ascii="Arial"/>
+          <w:color w:val="212121"/>
+        </w:rPr>
+        <w:t>nickname</w:t>
+      </w:r>
+      <w:r>
+        <w:rPr>
+          <w:rFonts w:ascii="Arial"/>
+          <w:color w:val="212121"/>
+        </w:rPr>
+        <w:t>”</w:t>
+      </w:r>
+      <w:r>
+        <w:rPr>
+          <w:rFonts w:ascii="Arial"/>
+          <w:color w:val="212121"/>
+        </w:rPr>
+        <w:t xml:space="preserve"> and </w:t>
+      </w:r>
+      <w:r>
+        <w:rPr>
+          <w:rFonts w:ascii="Arial"/>
+          <w:color w:val="212121"/>
+        </w:rPr>
+        <w:t>“</w:t>
+      </w:r>
+      <w:r>
+        <w:rPr>
+          <w:rFonts w:ascii="Arial"/>
+          <w:color w:val="212121"/>
+        </w:rPr>
+        <w:t>group ID</w:t>
+      </w:r>
+      <w:r>
+        <w:rPr>
+          <w:rFonts w:ascii="Arial"/>
+          <w:color w:val="212121"/>
+        </w:rPr>
+        <w:t>”</w:t>
+      </w:r>
+      <w:r>
+        <w:rPr>
+          <w:rFonts w:ascii="Arial"/>
+          <w:color w:val="212121"/>
+        </w:rPr>
+        <w:t>.</w:t>
+      </w:r>
+    </w:p>
+    <w:p>
+      <w:pPr>
+        <w:spacing w:before="209"/>
+        <w:jc w:val="both"/>
+        <w:rPr>
+          <w:rFonts w:ascii="Arial"/>
+          <w:color w:val="212121"/>
+        </w:rPr>
+      </w:pPr>
+      <w:r>
+        <w:rPr>
+          <w:rFonts w:ascii="Arial"/>
+          <w:color w:val="212121"/>
+        </w:rPr>
+        <w:t xml:space="preserve"> If the user would like to register to a specific group, the user</w:t>
+      </w:r>
+      <w:r>
+        <w:rPr>
+          <w:rFonts w:ascii="Arial"/>
+          <w:color w:val="212121"/>
+        </w:rPr>
+        <w:t>’</w:t>
+      </w:r>
+      <w:r>
+        <w:rPr>
+          <w:rFonts w:ascii="Arial"/>
+          <w:color w:val="212121"/>
+        </w:rPr>
+        <w:t>s nickname has to be unique in this   group.</w:t>
+      </w:r>
+      <w:r>
+        <w:rPr>
+          <w:rFonts w:ascii="Arial"/>
+          <w:color w:val="212121"/>
+        </w:rPr>
+        <w:tab/>
+      </w:r>
+    </w:p>
+    <w:p>
+      <w:pPr>
+        <w:spacing w:before="209"/>
+        <w:ind w:left="100"/>
+        <w:jc w:val="both"/>
+        <w:rPr>
+          <w:rFonts w:ascii="Arial"/>
+          <w:color w:val="212121"/>
+        </w:rPr>
+      </w:pPr>
+      <w:r>
+        <w:rPr>
+          <w:rFonts w:ascii="Arial"/>
+          <w:color w:val="212121"/>
+        </w:rPr>
+        <w:t xml:space="preserve">The window contains an option to </w:t>
+      </w:r>
+      <w:r>
+        <w:rPr>
+          <w:rFonts w:ascii="Arial"/>
+          <w:color w:val="212121"/>
+        </w:rPr>
+        <w:t>login</w:t>
+      </w:r>
+      <w:r>
+        <w:rPr>
+          <w:rFonts w:ascii="Arial"/>
+          <w:color w:val="212121"/>
+        </w:rPr>
+        <w:t xml:space="preserve"> </w:t>
+      </w:r>
+      <w:r>
+        <w:rPr>
+          <w:rFonts w:ascii="Arial"/>
+          <w:color w:val="212121"/>
+        </w:rPr>
+        <w:t>after registration</w:t>
+      </w:r>
+      <w:r>
+        <w:rPr>
+          <w:rFonts w:ascii="Arial"/>
+          <w:color w:val="212121"/>
+        </w:rPr>
+        <w:t>.</w:t>
+      </w:r>
+    </w:p>
+    <w:p>
+      <w:pPr>
+        <w:spacing w:before="209"/>
+        <w:ind w:left="100"/>
+        <w:jc w:val="both"/>
+        <w:rPr>
+          <w:rFonts w:ascii="Arial"/>
+          <w:color w:val="212121"/>
+        </w:rPr>
+      </w:pPr>
+      <w:r>
+        <w:rPr>
+          <w:rFonts w:ascii="Arial"/>
+          <w:color w:val="212121"/>
+        </w:rPr>
+        <w:t>The user has the option to go back to the previous window</w:t>
+      </w:r>
+    </w:p>
+    <w:p>
+      <w:pPr>
+        <w:pStyle w:val="Heading3"/>
+      </w:pPr>
+      <w:r>
+        <w:t>Login</w:t>
+      </w:r>
+    </w:p>
+    <w:p>
+      <w:pPr>
+        <w:spacing w:before="209"/>
+        <w:ind w:left="100"/>
+        <w:jc w:val="both"/>
+        <w:rPr>
+          <w:rFonts w:ascii="Arial"/>
+          <w:color w:val="212121"/>
+        </w:rPr>
+      </w:pPr>
+      <w:r>
+        <w:rPr>
+          <w:rFonts w:ascii="Arial"/>
+          <w:color w:val="212121"/>
+        </w:rPr>
+        <w:t xml:space="preserve">Window that allows the user to login to the system by insert </w:t>
+      </w:r>
+      <w:r>
+        <w:rPr>
+          <w:rFonts w:ascii="Arial"/>
+          <w:color w:val="212121"/>
+        </w:rPr>
+        <w:t>“</w:t>
+      </w:r>
+      <w:r>
+        <w:rPr>
+          <w:rFonts w:ascii="Arial"/>
+          <w:color w:val="212121"/>
+        </w:rPr>
+        <w:t>nickname</w:t>
+      </w:r>
+      <w:r>
+        <w:rPr>
+          <w:rFonts w:ascii="Arial"/>
+          <w:color w:val="212121"/>
+        </w:rPr>
+        <w:t>”</w:t>
+      </w:r>
+      <w:r>
+        <w:rPr>
+          <w:rFonts w:ascii="Arial"/>
+          <w:color w:val="212121"/>
+        </w:rPr>
+        <w:t xml:space="preserve"> and </w:t>
+      </w:r>
+      <w:r>
+        <w:rPr>
+          <w:rFonts w:ascii="Arial"/>
+          <w:color w:val="212121"/>
+        </w:rPr>
+        <w:t>“</w:t>
+      </w:r>
+      <w:r>
+        <w:rPr>
+          <w:rFonts w:ascii="Arial"/>
+          <w:color w:val="212121"/>
+        </w:rPr>
+        <w:t>group ID</w:t>
+      </w:r>
+      <w:r>
+        <w:rPr>
+          <w:rFonts w:ascii="Arial"/>
+          <w:color w:val="212121"/>
+        </w:rPr>
+        <w:t>”</w:t>
+      </w:r>
+      <w:r>
+        <w:rPr>
+          <w:rFonts w:ascii="Arial"/>
+          <w:color w:val="212121"/>
+        </w:rPr>
+        <w:t>.</w:t>
+      </w:r>
+    </w:p>
+    <w:p>
+      <w:pPr>
+        <w:spacing w:before="209"/>
+        <w:ind w:left="100"/>
+        <w:jc w:val="both"/>
+        <w:rPr>
+          <w:rFonts w:ascii="Arial"/>
+          <w:color w:val="212121"/>
+        </w:rPr>
+      </w:pPr>
+      <w:r>
+        <w:rPr>
+          <w:rFonts w:ascii="Arial"/>
+          <w:color w:val="212121"/>
+        </w:rPr>
+        <w:t>The window contains an option to register in case the user is not register</w:t>
+      </w:r>
+      <w:r>
+        <w:rPr>
+          <w:rFonts w:ascii="Arial"/>
+          <w:color w:val="212121"/>
+        </w:rPr>
+        <w:t>ed</w:t>
+      </w:r>
+      <w:r>
+        <w:rPr>
+          <w:rFonts w:ascii="Arial"/>
+          <w:color w:val="212121"/>
+        </w:rPr>
+        <w:t xml:space="preserve"> yet.</w:t>
+      </w:r>
+    </w:p>
+    <w:p>
+      <w:pPr>
+        <w:spacing w:before="209"/>
+        <w:ind w:left="100"/>
+        <w:jc w:val="both"/>
+        <w:rPr>
+          <w:rFonts w:ascii="Arial"/>
+          <w:color w:val="212121"/>
+        </w:rPr>
+      </w:pPr>
+      <w:r>
+        <w:rPr>
+          <w:rFonts w:ascii="Arial"/>
+          <w:color w:val="212121"/>
+        </w:rPr>
+        <w:t>The user has the option to go back to the previous window</w:t>
+      </w:r>
+    </w:p>
+    <w:p>
+      <w:pPr>
+        <w:pStyle w:val="BodyText"/>
         <w:spacing w:before="10"/>
         <w:ind w:left="0"/>
         <w:rPr>
@@ -441,7 +1096,7 @@
     </w:p>
     <w:p>
       <w:pPr>
-        <w:pStyle w:val="a3"/>
+        <w:pStyle w:val="BodyText"/>
         <w:spacing w:before="10"/>
         <w:ind w:left="0"/>
         <w:rPr>
@@ -451,7 +1106,7 @@
     </w:p>
     <w:p>
       <w:pPr>
-        <w:pStyle w:val="a3"/>
+        <w:pStyle w:val="BodyText"/>
         <w:spacing w:before="10"/>
         <w:ind w:left="0"/>
         <w:rPr>
@@ -461,7 +1116,7 @@
     </w:p>
     <w:p>
       <w:pPr>
-        <w:pStyle w:val="a3"/>
+        <w:pStyle w:val="BodyText"/>
         <w:spacing w:before="10"/>
         <w:ind w:left="0"/>
         <w:rPr>
@@ -471,7 +1126,7 @@
     </w:p>
     <w:p>
       <w:pPr>
-        <w:pStyle w:val="a3"/>
+        <w:pStyle w:val="BodyText"/>
         <w:spacing w:before="10"/>
         <w:ind w:left="0"/>
         <w:rPr>
@@ -481,7 +1136,7 @@
     </w:p>
     <w:p>
       <w:pPr>
-        <w:pStyle w:val="a3"/>
+        <w:pStyle w:val="BodyText"/>
         <w:spacing w:before="10"/>
         <w:ind w:left="0"/>
         <w:rPr>
@@ -491,7 +1146,7 @@
     </w:p>
     <w:p>
       <w:pPr>
-        <w:pStyle w:val="a3"/>
+        <w:pStyle w:val="BodyText"/>
         <w:spacing w:before="10"/>
         <w:ind w:left="0"/>
         <w:rPr>
@@ -501,7 +1156,7 @@
     </w:p>
     <w:p>
       <w:pPr>
-        <w:pStyle w:val="a3"/>
+        <w:pStyle w:val="BodyText"/>
         <w:spacing w:before="10"/>
         <w:ind w:left="0"/>
         <w:rPr>
@@ -511,7 +1166,7 @@
     </w:p>
     <w:p>
       <w:pPr>
-        <w:pStyle w:val="a3"/>
+        <w:pStyle w:val="BodyText"/>
         <w:spacing w:before="10"/>
         <w:ind w:left="0"/>
         <w:rPr>
@@ -521,7 +1176,67 @@
     </w:p>
     <w:p>
       <w:pPr>
-        <w:pStyle w:val="1"/>
+        <w:pStyle w:val="BodyText"/>
+        <w:spacing w:before="10"/>
+        <w:ind w:left="0"/>
+        <w:rPr>
+          <w:sz w:val="21"/>
+        </w:rPr>
+      </w:pPr>
+    </w:p>
+    <w:p>
+      <w:pPr>
+        <w:pStyle w:val="BodyText"/>
+        <w:spacing w:before="10"/>
+        <w:ind w:left="0"/>
+        <w:rPr>
+          <w:sz w:val="21"/>
+        </w:rPr>
+      </w:pPr>
+    </w:p>
+    <w:p>
+      <w:pPr>
+        <w:pStyle w:val="BodyText"/>
+        <w:spacing w:before="10"/>
+        <w:ind w:left="0"/>
+        <w:rPr>
+          <w:sz w:val="21"/>
+        </w:rPr>
+      </w:pPr>
+    </w:p>
+    <w:p>
+      <w:pPr>
+        <w:pStyle w:val="BodyText"/>
+        <w:spacing w:before="10"/>
+        <w:ind w:left="0"/>
+        <w:rPr>
+          <w:sz w:val="21"/>
+        </w:rPr>
+      </w:pPr>
+    </w:p>
+    <w:p>
+      <w:pPr>
+        <w:pStyle w:val="BodyText"/>
+        <w:spacing w:before="10"/>
+        <w:ind w:left="0"/>
+        <w:rPr>
+          <w:sz w:val="21"/>
+        </w:rPr>
+      </w:pPr>
+    </w:p>
+    <w:p>
+      <w:pPr>
+        <w:pStyle w:val="BodyText"/>
+        <w:spacing w:before="10"/>
+        <w:ind w:left="0"/>
+        <w:rPr>
+          <w:sz w:val="21"/>
+        </w:rPr>
+      </w:pPr>
+    </w:p>
+    <w:p>
+      <w:pPr>
+        <w:pStyle w:val="Heading1"/>
         <w:spacing w:before="87"/>
         <w:rPr>
           <w:u w:val="none"/>
@@ -536,7 +1251,7 @@
     </w:p>
     <w:p>
       <w:pPr>
-        <w:pStyle w:val="a3"/>
+        <w:pStyle w:val="BodyText"/>
         <w:spacing w:before="2"/>
         <w:ind w:left="0"/>
         <w:rPr>
@@ -547,7 +1262,7 @@
     </w:p>
     <w:p>
       <w:pPr>
-        <w:pStyle w:val="2"/>
+        <w:pStyle w:val="Heading2"/>
       </w:pPr>
       <w:r>
         <w:t>Requests</w:t>
@@ -555,7 +1270,7 @@
     </w:p>
     <w:p>
       <w:pPr>
-        <w:pStyle w:val="3"/>
+        <w:pStyle w:val="Heading3"/>
         <w:spacing w:before="231"/>
         <w:rPr>
           <w:rFonts w:ascii="Trebuchet MS"/>
@@ -603,187 +1318,197 @@
     </w:p>
     <w:p>
       <w:pPr>
-        <w:pStyle w:val="3"/>
+        <w:pStyle w:val="Heading3"/>
         <w:spacing w:before="171"/>
-        <w:rPr>
-          <w:rFonts w:ascii="Trebuchet MS"/>
-        </w:rPr>
-      </w:pPr>
-      <w:r>
         <w:rPr>
           <w:rFonts w:ascii="Trebuchet MS"/>
           <w:color w:val="666666"/>
         </w:rPr>
-        <w:t>Get 10 messages request</w:t>
-      </w:r>
-    </w:p>
-    <w:p>
-      <w:pPr>
-        <w:spacing w:before="209"/>
-        <w:ind w:left="100"/>
-        <w:jc w:val="both"/>
-        <w:rPr>
-          <w:rFonts w:ascii="Arial"/>
-          <w:color w:val="212121"/>
-        </w:rPr>
-      </w:pPr>
-      <w:r>
-        <w:rPr>
-          <w:rFonts w:ascii="Arial"/>
-          <w:color w:val="212121"/>
-        </w:rPr>
-        <w:t xml:space="preserve">A get message request is initiated after each </w:t>
-      </w:r>
-      <w:r>
-        <w:rPr>
-          <w:rFonts w:ascii="Arial"/>
-          <w:color w:val="212121"/>
-        </w:rPr>
-        <w:t>“</w:t>
-      </w:r>
-      <w:r>
-        <w:rPr>
-          <w:rFonts w:ascii="Arial"/>
-          <w:color w:val="212121"/>
-        </w:rPr>
-        <w:t>send message request</w:t>
-      </w:r>
-      <w:r>
-        <w:rPr>
-          <w:rFonts w:ascii="Arial"/>
-          <w:color w:val="212121"/>
-        </w:rPr>
-        <w:t>”</w:t>
-      </w:r>
-      <w:r>
-        <w:rPr>
-          <w:rFonts w:ascii="Arial"/>
-          <w:color w:val="212121"/>
-        </w:rPr>
-        <w:t xml:space="preserve"> and potentially can be initiated at any time. This type of request is intended to receive the last 10 messages stored on the server.</w:t>
-      </w:r>
-    </w:p>
-    <w:p>
-      <w:pPr>
-        <w:pStyle w:val="3"/>
+      </w:pPr>
+      <w:r>
         <w:rPr>
           <w:rFonts w:ascii="Trebuchet MS"/>
           <w:color w:val="666666"/>
         </w:rPr>
-      </w:pPr>
+        <w:t>Automation r</w:t>
+      </w:r>
       <w:r>
         <w:rPr>
           <w:rFonts w:ascii="Trebuchet MS"/>
           <w:color w:val="666666"/>
         </w:rPr>
-        <w:t xml:space="preserve">Display last 20 messages </w:t>
-      </w:r>
-    </w:p>
-    <w:p>
-      <w:pPr>
-        <w:spacing w:before="209"/>
-        <w:ind w:left="100"/>
-        <w:jc w:val="both"/>
-        <w:rPr>
-          <w:rFonts w:ascii="Arial"/>
-          <w:color w:val="212121"/>
-        </w:rPr>
-      </w:pPr>
-      <w:r>
-        <w:rPr>
-          <w:rFonts w:ascii="Arial"/>
-          <w:color w:val="212121"/>
-        </w:rPr>
-        <w:t xml:space="preserve">The act of displaying last 20 retrieved messages </w:t>
-      </w:r>
-      <w:r>
-        <w:rPr>
-          <w:rFonts w:ascii="Arial"/>
-          <w:color w:val="212121"/>
-        </w:rPr>
-        <w:t>(without retrieving new ones from the server), sorted by the message timestamp.</w:t>
-      </w:r>
-    </w:p>
-    <w:p>
-      <w:pPr>
-        <w:pStyle w:val="3"/>
+        <w:t xml:space="preserve">etrieve </w:t>
+      </w:r>
+      <w:r>
         <w:rPr>
           <w:rFonts w:ascii="Trebuchet MS"/>
           <w:color w:val="666666"/>
         </w:rPr>
-      </w:pPr>
+        <w:t xml:space="preserve">for </w:t>
+      </w:r>
       <w:r>
         <w:rPr>
           <w:rFonts w:ascii="Trebuchet MS"/>
           <w:color w:val="666666"/>
         </w:rPr>
-        <w:t>Display all messages of a certain</w:t>
-      </w:r>
-    </w:p>
-    <w:p>
-      <w:pPr>
-        <w:spacing w:before="209"/>
-        <w:ind w:left="100"/>
-        <w:jc w:val="both"/>
-        <w:rPr>
-          <w:rFonts w:ascii="Arial"/>
-          <w:color w:val="212121"/>
-        </w:rPr>
-      </w:pPr>
-      <w:r>
-        <w:rPr>
-          <w:rFonts w:ascii="Arial"/>
-          <w:color w:val="212121"/>
-        </w:rPr>
-        <w:t>The act of d</w:t>
-      </w:r>
-      <w:r>
-        <w:rPr>
-          <w:rFonts w:ascii="Arial"/>
-          <w:color w:val="212121"/>
-        </w:rPr>
-        <w:t>isplay</w:t>
-      </w:r>
-      <w:r>
-        <w:rPr>
-          <w:rFonts w:ascii="Arial"/>
-          <w:color w:val="212121"/>
-        </w:rPr>
-        <w:t>ing</w:t>
-      </w:r>
-      <w:r>
-        <w:rPr>
-          <w:rFonts w:ascii="Arial"/>
-          <w:color w:val="212121"/>
-        </w:rPr>
-        <w:t xml:space="preserve"> all retrieved messages (without retrieving new ones from the server) written by a certain user (identified by a username and a group id), sorted by the message timestamp.</w:t>
-      </w:r>
-    </w:p>
-    <w:p>
-      <w:pPr>
-        <w:spacing w:before="209"/>
-        <w:ind w:left="100"/>
-        <w:jc w:val="both"/>
-        <w:rPr>
-          <w:rFonts w:ascii="Arial"/>
-          <w:color w:val="212121"/>
-        </w:rPr>
-      </w:pPr>
-    </w:p>
-    <w:p>
-      <w:pPr>
-        <w:pStyle w:val="a3"/>
-        <w:jc w:val="both"/>
-        <w:rPr>
-          <w:rFonts w:cstheme="minorBidi" w:hint="cs"/>
+        <w:t>all the messages in every 2 seconds</w:t>
+      </w:r>
+    </w:p>
+    <w:p>
+      <w:pPr>
+        <w:spacing w:before="209"/>
+        <w:ind w:left="100"/>
+        <w:jc w:val="both"/>
+        <w:rPr>
+          <w:rFonts w:ascii="Arial"/>
+          <w:color w:val="212121"/>
+        </w:rPr>
+      </w:pPr>
+      <w:r>
+        <w:rPr>
+          <w:rFonts w:ascii="Arial"/>
+          <w:color w:val="212121"/>
+        </w:rPr>
+        <w:t>This request initialized the chatroom's messages in every 2 seconds.</w:t>
+      </w:r>
+    </w:p>
+    <w:p>
+      <w:pPr>
+        <w:pStyle w:val="Heading3"/>
+        <w:spacing w:before="171"/>
+        <w:ind w:left="0"/>
+        <w:rPr>
+          <w:rFonts w:ascii="Trebuchet MS"/>
+          <w:color w:val="666666"/>
+        </w:rPr>
+      </w:pPr>
+      <w:r>
+        <w:rPr>
+          <w:rFonts w:ascii="Trebuchet MS"/>
+          <w:color w:val="666666"/>
+        </w:rPr>
+        <w:t xml:space="preserve"> Sort and filter the messages</w:t>
+      </w:r>
+    </w:p>
+    <w:p>
+      <w:pPr>
+        <w:spacing w:before="209"/>
+        <w:ind w:left="100"/>
+        <w:jc w:val="both"/>
+        <w:rPr>
+          <w:rFonts w:ascii="Arial"/>
+          <w:color w:val="212121"/>
+        </w:rPr>
+      </w:pPr>
+      <w:r>
+        <w:rPr>
+          <w:rFonts w:ascii="Arial"/>
+          <w:color w:val="212121"/>
+        </w:rPr>
+        <w:t xml:space="preserve">This request arranges the list of images according to </w:t>
+      </w:r>
+      <w:r>
+        <w:rPr>
+          <w:rFonts w:ascii="Arial" w:hint="cs"/>
+          <w:color w:val="212121"/>
           <w:rtl/>
           <w:lang w:bidi="he-IL"/>
         </w:rPr>
-      </w:pPr>
-    </w:p>
-    <w:p>
-      <w:pPr>
-        <w:pStyle w:val="1"/>
+        <w:t>2</w:t>
+      </w:r>
+      <w:r>
+        <w:rPr>
+          <w:rFonts w:ascii="Arial"/>
+          <w:color w:val="212121"/>
+        </w:rPr>
+        <w:t xml:space="preserve"> types of filter: </w:t>
+      </w:r>
+      <w:r>
+        <w:rPr>
+          <w:rFonts w:ascii="Arial"/>
+          <w:color w:val="212121"/>
+        </w:rPr>
+        <w:t>The group id and the user nickname and accordin</w:t>
+      </w:r>
+      <w:r>
+        <w:rPr>
+          <w:rFonts w:ascii="Arial"/>
+          <w:color w:val="212121"/>
+        </w:rPr>
+        <w:t>g 3 types of sorting</w:t>
+      </w:r>
+      <w:r>
+        <w:rPr>
+          <w:rFonts w:ascii="Arial"/>
+          <w:color w:val="212121"/>
+        </w:rPr>
+        <w:t xml:space="preserve">: Message timestamp and </w:t>
+      </w:r>
+      <w:r>
+        <w:rPr>
+          <w:rFonts w:ascii="Arial"/>
+          <w:color w:val="212121"/>
+        </w:rPr>
+        <w:t>Nickname and groupId, nickname, and timestamp</w:t>
+      </w:r>
+      <w:r>
+        <w:rPr>
+          <w:rFonts w:ascii="Arial"/>
+          <w:color w:val="212121"/>
+        </w:rPr>
+        <w:t>. According to a specific filter and sort (that can change while the conversation is going on) the user can choose the way that he see the messages that sent to the chatroom.</w:t>
+      </w:r>
+    </w:p>
+    <w:p>
+      <w:pPr>
+        <w:pStyle w:val="Heading3"/>
+        <w:spacing w:before="171"/>
+        <w:ind w:left="0"/>
+        <w:rPr>
+          <w:rFonts w:ascii="Trebuchet MS"/>
+          <w:color w:val="666666"/>
+        </w:rPr>
+      </w:pPr>
+      <w:r>
+        <w:rPr>
+          <w:rFonts w:ascii="Trebuchet MS"/>
+          <w:color w:val="666666"/>
+        </w:rPr>
+        <w:t>7 tests for the developers</w:t>
+      </w:r>
+    </w:p>
+    <w:p>
+      <w:pPr>
+        <w:spacing w:before="209"/>
+        <w:ind w:left="100"/>
+        <w:jc w:val="both"/>
+        <w:rPr>
+          <w:rFonts w:ascii="Arial"/>
+          <w:color w:val="212121"/>
+        </w:rPr>
+      </w:pPr>
+      <w:r>
+        <w:rPr>
+          <w:rFonts w:ascii="Arial"/>
+          <w:color w:val="212121"/>
+        </w:rPr>
+        <w:t>This request is made for us to verify that our actions were correct.</w:t>
+      </w:r>
+    </w:p>
+    <w:p>
+      <w:pPr>
+        <w:spacing w:before="209"/>
+        <w:ind w:left="100"/>
+        <w:jc w:val="both"/>
+        <w:rPr>
+          <w:rFonts w:ascii="Arial"/>
+          <w:color w:val="212121"/>
+        </w:rPr>
+      </w:pPr>
+    </w:p>
+    <w:p>
+      <w:pPr>
+        <w:pStyle w:val="Heading1"/>
         <w:rPr>
           <w:u w:val="none"/>
         </w:rPr>
@@ -797,7 +1522,7 @@
     </w:p>
     <w:p>
       <w:pPr>
-        <w:pStyle w:val="a3"/>
+        <w:pStyle w:val="BodyText"/>
         <w:spacing w:before="2"/>
         <w:ind w:left="0"/>
         <w:rPr>
@@ -808,7 +1533,7 @@
     </w:p>
     <w:p>
       <w:pPr>
-        <w:pStyle w:val="2"/>
+        <w:pStyle w:val="Heading2"/>
         <w:spacing w:before="1"/>
       </w:pPr>
       <w:r>
@@ -843,7 +1568,7 @@
 </file>
 
 <file path=word/styles.xml><?xml version="1.0" encoding="utf-8"?>
-<w:styles xmlns:mc="http://schemas.openxmlformats.org/markup-compatibility/2006" xmlns:r="http://schemas.openxmlformats.org/officeDocument/2006/relationships" xmlns:w="http://schemas.openxmlformats.org/wordprocessingml/2006/main" xmlns:w14="http://schemas.microsoft.com/office/word/2010/wordml" xmlns:w15="http://schemas.microsoft.com/office/word/2012/wordml" mc:Ignorable="w14 w15">
+<w:styles xmlns:mc="http://schemas.openxmlformats.org/markup-compatibility/2006" xmlns:r="http://schemas.openxmlformats.org/officeDocument/2006/relationships" xmlns:w="http://schemas.openxmlformats.org/wordprocessingml/2006/main" xmlns:w14="http://schemas.microsoft.com/office/word/2010/wordml" xmlns:w15="http://schemas.microsoft.com/office/word/2012/wordml" xmlns:w16se="http://schemas.microsoft.com/office/word/2015/wordml/symex" mc:Ignorable="w14 w15 w16se">
   <w:docDefaults>
     <w:rPrDefault>
       <w:rPr>
@@ -1234,7 +1959,7 @@
     <w:lsdException w:name="List Table 6 Colorful Accent 6" w:uiPriority="51"/>
     <w:lsdException w:name="List Table 7 Colorful Accent 6" w:uiPriority="52"/>
   </w:latentStyles>
-  <w:style w:type="paragraph" w:default="1" w:styleId="a">
+  <w:style w:type="paragraph" w:default="1" w:styleId="Normal">
     <w:name w:val="Normal"/>
     <w:uiPriority w:val="1"/>
     <w:qFormat/>
@@ -1242,9 +1967,9 @@
       <w:rFonts w:ascii="Lucida Sans" w:eastAsia="Lucida Sans" w:hAnsi="Lucida Sans" w:cs="Lucida Sans"/>
     </w:rPr>
   </w:style>
-  <w:style w:type="paragraph" w:styleId="1">
+  <w:style w:type="paragraph" w:styleId="Heading1">
     <w:name w:val="heading 1"/>
-    <w:basedOn w:val="a"/>
+    <w:basedOn w:val="Normal"/>
     <w:uiPriority w:val="1"/>
     <w:qFormat/>
     <w:pPr>
@@ -1259,9 +1984,9 @@
       <w:u w:val="single" w:color="000000"/>
     </w:rPr>
   </w:style>
-  <w:style w:type="paragraph" w:styleId="2">
+  <w:style w:type="paragraph" w:styleId="Heading2">
     <w:name w:val="heading 2"/>
-    <w:basedOn w:val="a"/>
+    <w:basedOn w:val="Normal"/>
     <w:uiPriority w:val="1"/>
     <w:qFormat/>
     <w:pPr>
@@ -1277,9 +2002,9 @@
       <w:szCs w:val="32"/>
     </w:rPr>
   </w:style>
-  <w:style w:type="paragraph" w:styleId="3">
+  <w:style w:type="paragraph" w:styleId="Heading3">
     <w:name w:val="heading 3"/>
-    <w:basedOn w:val="a"/>
+    <w:basedOn w:val="Normal"/>
     <w:uiPriority w:val="1"/>
     <w:qFormat/>
     <w:pPr>
@@ -1296,13 +2021,13 @@
       <w:szCs w:val="24"/>
     </w:rPr>
   </w:style>
-  <w:style w:type="character" w:default="1" w:styleId="a0">
+  <w:style w:type="character" w:default="1" w:styleId="DefaultParagraphFont">
     <w:name w:val="Default Paragraph Font"/>
     <w:uiPriority w:val="1"/>
     <w:semiHidden/>
     <w:unhideWhenUsed/>
   </w:style>
-  <w:style w:type="table" w:default="1" w:styleId="a1">
+  <w:style w:type="table" w:default="1" w:styleId="TableNormal">
     <w:name w:val="Normal Table"/>
     <w:uiPriority w:val="99"/>
     <w:semiHidden/>
@@ -1317,15 +2042,15 @@
       </w:tblCellMar>
     </w:tblPr>
   </w:style>
-  <w:style w:type="numbering" w:default="1" w:styleId="a2">
+  <w:style w:type="numbering" w:default="1" w:styleId="NoList">
     <w:name w:val="No List"/>
     <w:uiPriority w:val="99"/>
     <w:semiHidden/>
     <w:unhideWhenUsed/>
   </w:style>
-  <w:style w:type="paragraph" w:styleId="a3">
+  <w:style w:type="paragraph" w:styleId="BodyText">
     <w:name w:val="Body Text"/>
-    <w:basedOn w:val="a"/>
+    <w:basedOn w:val="Normal"/>
     <w:uiPriority w:val="1"/>
     <w:qFormat/>
     <w:pPr>
@@ -1337,22 +2062,22 @@
       <w:szCs w:val="24"/>
     </w:rPr>
   </w:style>
-  <w:style w:type="paragraph" w:styleId="a4">
+  <w:style w:type="paragraph" w:styleId="ListParagraph">
     <w:name w:val="List Paragraph"/>
-    <w:basedOn w:val="a"/>
+    <w:basedOn w:val="Normal"/>
     <w:uiPriority w:val="1"/>
     <w:qFormat/>
   </w:style>
   <w:style w:type="paragraph" w:customStyle="1" w:styleId="TableParagraph">
     <w:name w:val="Table Paragraph"/>
-    <w:basedOn w:val="a"/>
+    <w:basedOn w:val="Normal"/>
     <w:uiPriority w:val="1"/>
     <w:qFormat/>
   </w:style>
-  <w:style w:type="paragraph" w:styleId="HTML">
+  <w:style w:type="paragraph" w:styleId="HTMLPreformatted">
     <w:name w:val="HTML Preformatted"/>
-    <w:basedOn w:val="a"/>
-    <w:link w:val="HTML0"/>
+    <w:basedOn w:val="Normal"/>
+    <w:link w:val="HTMLPreformattedChar"/>
     <w:uiPriority w:val="99"/>
     <w:semiHidden/>
     <w:unhideWhenUsed/>
@@ -1387,10 +2112,10 @@
       <w:lang w:bidi="he-IL"/>
     </w:rPr>
   </w:style>
-  <w:style w:type="character" w:customStyle="1" w:styleId="HTML0">
-    <w:name w:val="HTML מעוצב מראש תו"/>
-    <w:basedOn w:val="a0"/>
-    <w:link w:val="HTML"/>
+  <w:style w:type="character" w:customStyle="1" w:styleId="HTMLPreformattedChar">
+    <w:name w:val="HTML Preformatted Char"/>
+    <w:basedOn w:val="DefaultParagraphFont"/>
+    <w:link w:val="HTMLPreformatted"/>
     <w:uiPriority w:val="99"/>
     <w:semiHidden/>
     <w:rsid w:val="00651574"/>

</xml_diff>